<commit_message>
forums et langages + framework
</commit_message>
<xml_diff>
--- a/communautés.docx
+++ b/communautés.docx
@@ -15,6 +15,7 @@
           <w:szCs w:val="24"/>
         </w:rPr>
       </w:pPr>
+      <w:proofErr w:type="spellStart"/>
       <w:r>
         <w:rPr>
           <w:rFonts w:ascii="Verdana" w:hAnsi="Verdana"/>
@@ -31,6 +32,7 @@
         </w:rPr>
         <w:t>tackoverflow</w:t>
       </w:r>
+      <w:proofErr w:type="spellEnd"/>
     </w:p>
     <w:p>
       <w:pPr>
@@ -47,15 +49,51 @@
           <w:sz w:val="24"/>
           <w:szCs w:val="24"/>
         </w:rPr>
-        <w:t>Stack overflow est un site faisant partie du réseau de sites Stack Exchange. C’est un site de questions/réponses sur des thèmes concernant la programmation informatique, créé en 2008</w:t>
-      </w:r>
-      <w:r>
-        <w:rPr>
-          <w:rFonts w:ascii="Verdana" w:hAnsi="Verdana"/>
-          <w:sz w:val="24"/>
-          <w:szCs w:val="24"/>
-        </w:rPr>
-        <w:t xml:space="preserve"> par Joel Spolsky et Jeff Atwood. Le fonctionnement est le suivant : chaque membre peut voter pour les questions et les réponses postées sur le site. Les votes font gagner des points, appelés « réputation », aux auteurs des questions et des réponses. On peut aussi les pénaliser en votant contre la réponse de l’auteur pour indiquer que cette dernière n’est pas pertinente. Ces votes ont pour but de mettre en avant les réponses les plus pertinentes tout en récompensant l’auteur pour son travail et ainsi, il pourra accéder à certains privilèges quand des seuils de réputation sont atteints, comme le fait de pouvoir voter ou encore de pouvoir voir moins de publicités.</w:t>
+        <w:t xml:space="preserve">Stack </w:t>
+      </w:r>
+      <w:proofErr w:type="spellStart"/>
+      <w:r>
+        <w:rPr>
+          <w:rFonts w:ascii="Verdana" w:hAnsi="Verdana"/>
+          <w:sz w:val="24"/>
+          <w:szCs w:val="24"/>
+        </w:rPr>
+        <w:t>overflow</w:t>
+      </w:r>
+      <w:proofErr w:type="spellEnd"/>
+      <w:r>
+        <w:rPr>
+          <w:rFonts w:ascii="Verdana" w:hAnsi="Verdana"/>
+          <w:sz w:val="24"/>
+          <w:szCs w:val="24"/>
+        </w:rPr>
+        <w:t xml:space="preserve"> est un site faisant partie du réseau de sites Stack Exchange. C’est un site de questions/réponses sur des thèmes concernant la programmation informatique, créé en 2008</w:t>
+      </w:r>
+      <w:r>
+        <w:rPr>
+          <w:rFonts w:ascii="Verdana" w:hAnsi="Verdana"/>
+          <w:sz w:val="24"/>
+          <w:szCs w:val="24"/>
+        </w:rPr>
+        <w:t xml:space="preserve"> par Joel </w:t>
+      </w:r>
+      <w:proofErr w:type="spellStart"/>
+      <w:r>
+        <w:rPr>
+          <w:rFonts w:ascii="Verdana" w:hAnsi="Verdana"/>
+          <w:sz w:val="24"/>
+          <w:szCs w:val="24"/>
+        </w:rPr>
+        <w:t>Spolsky</w:t>
+      </w:r>
+      <w:proofErr w:type="spellEnd"/>
+      <w:r>
+        <w:rPr>
+          <w:rFonts w:ascii="Verdana" w:hAnsi="Verdana"/>
+          <w:sz w:val="24"/>
+          <w:szCs w:val="24"/>
+        </w:rPr>
+        <w:t xml:space="preserve"> et Jeff Atwood. Le fonctionnement est le suivant : chaque membre peut voter pour les questions et les réponses postées sur le site. Les votes font gagner des points, appelés « réputation », aux auteurs des questions et des réponses. On peut aussi les pénaliser en votant contre la réponse de l’auteur pour indiquer que cette dernière n’est pas pertinente. Ces votes ont pour but de mettre en avant les réponses les plus pertinentes tout en récompensant l’auteur pour son travail et ainsi, il pourra accéder à certains privilèges quand des seuils de réputation sont atteints, comme le fait de pouvoir voter ou encore de pouvoir voir moins de publicités.</w:t>
       </w:r>
       <w:r>
         <w:rPr>
@@ -73,6 +111,169 @@
         </w:rPr>
         <w:t xml:space="preserve"> On peut retrouver, sur ce site, des réponses concernant tous les langages de programmation actuellement utilisés.</w:t>
       </w:r>
+    </w:p>
+    <w:p>
+      <w:pPr>
+        <w:rPr>
+          <w:rFonts w:ascii="Verdana" w:hAnsi="Verdana"/>
+          <w:sz w:val="24"/>
+          <w:szCs w:val="24"/>
+        </w:rPr>
+      </w:pPr>
+    </w:p>
+    <w:p>
+      <w:pPr>
+        <w:pStyle w:val="Paragraphedeliste"/>
+        <w:numPr>
+          <w:ilvl w:val="0"/>
+          <w:numId w:val="1"/>
+        </w:numPr>
+        <w:rPr>
+          <w:rFonts w:ascii="Verdana" w:hAnsi="Verdana"/>
+          <w:sz w:val="24"/>
+          <w:szCs w:val="24"/>
+        </w:rPr>
+      </w:pPr>
+      <w:proofErr w:type="spellStart"/>
+      <w:r>
+        <w:rPr>
+          <w:rFonts w:ascii="Verdana" w:hAnsi="Verdana"/>
+          <w:sz w:val="24"/>
+          <w:szCs w:val="24"/>
+        </w:rPr>
+        <w:t>Commentcamarche</w:t>
+      </w:r>
+      <w:proofErr w:type="spellEnd"/>
+    </w:p>
+    <w:p>
+      <w:pPr>
+        <w:ind w:left="360"/>
+        <w:rPr>
+          <w:rFonts w:ascii="Verdana" w:hAnsi="Verdana"/>
+          <w:sz w:val="24"/>
+          <w:szCs w:val="24"/>
+        </w:rPr>
+      </w:pPr>
+      <w:proofErr w:type="spellStart"/>
+      <w:r>
+        <w:rPr>
+          <w:rFonts w:ascii="Verdana" w:hAnsi="Verdana"/>
+          <w:sz w:val="24"/>
+          <w:szCs w:val="24"/>
+        </w:rPr>
+        <w:t>Commentcamarche</w:t>
+      </w:r>
+      <w:proofErr w:type="spellEnd"/>
+      <w:r>
+        <w:rPr>
+          <w:rFonts w:ascii="Verdana" w:hAnsi="Verdana"/>
+          <w:sz w:val="24"/>
+          <w:szCs w:val="24"/>
+        </w:rPr>
+        <w:t xml:space="preserve"> est un site français créé en 1999. Initialement il était prévu pour se renseigner sur les nouvelles technologies et sur les différents langages de programmation et de plus larges catégories sur le thème de l’informatique. Maintenant, le site contient plusieurs thèmes différents de l’informatique pour répondre aux questions des internautes. </w:t>
+      </w:r>
+      <w:r>
+        <w:rPr>
+          <w:rFonts w:ascii="Verdana" w:hAnsi="Verdana"/>
+          <w:sz w:val="24"/>
+          <w:szCs w:val="24"/>
+        </w:rPr>
+        <w:t>Cependant, il existe sur le site de nombreuses plateformes d’assistance sur différents thèmes concernant l’informatique. On peut donc se renseigner sur tous les sujets informatiques sur ce site.</w:t>
+      </w:r>
+    </w:p>
+    <w:p>
+      <w:pPr>
+        <w:ind w:left="360"/>
+        <w:rPr>
+          <w:rFonts w:ascii="Verdana" w:hAnsi="Verdana"/>
+          <w:sz w:val="24"/>
+          <w:szCs w:val="24"/>
+        </w:rPr>
+      </w:pPr>
+    </w:p>
+    <w:p>
+      <w:pPr>
+        <w:pStyle w:val="Paragraphedeliste"/>
+        <w:numPr>
+          <w:ilvl w:val="0"/>
+          <w:numId w:val="1"/>
+        </w:numPr>
+        <w:rPr>
+          <w:rFonts w:ascii="Verdana" w:hAnsi="Verdana"/>
+          <w:sz w:val="24"/>
+          <w:szCs w:val="24"/>
+        </w:rPr>
+      </w:pPr>
+      <w:proofErr w:type="spellStart"/>
+      <w:r>
+        <w:rPr>
+          <w:rFonts w:ascii="Verdana" w:hAnsi="Verdana"/>
+          <w:sz w:val="24"/>
+          <w:szCs w:val="24"/>
+        </w:rPr>
+        <w:t>Jeuxvideo</w:t>
+      </w:r>
+      <w:proofErr w:type="spellEnd"/>
+    </w:p>
+    <w:p>
+      <w:pPr>
+        <w:ind w:left="360"/>
+        <w:rPr>
+          <w:rFonts w:ascii="Verdana" w:hAnsi="Verdana"/>
+          <w:sz w:val="24"/>
+          <w:szCs w:val="24"/>
+        </w:rPr>
+      </w:pPr>
+      <w:r>
+        <w:rPr>
+          <w:rFonts w:ascii="Verdana" w:hAnsi="Verdana"/>
+          <w:sz w:val="24"/>
+          <w:szCs w:val="24"/>
+        </w:rPr>
+        <w:t>Jeuxvidéo.com est un site français créé en 1997. Il est spécialisé dans les jeux vidéo principalement, mais on peut également y retrouver un forum d’aide concernant le Hardware et aussi concernant la programmation sur tous types de langages. Ce forum fonctionne avec un système de questions/réponses.</w:t>
+      </w:r>
+    </w:p>
+    <w:p>
+      <w:pPr>
+        <w:ind w:left="360"/>
+        <w:rPr>
+          <w:rFonts w:ascii="Verdana" w:hAnsi="Verdana"/>
+          <w:sz w:val="24"/>
+          <w:szCs w:val="24"/>
+        </w:rPr>
+      </w:pPr>
+    </w:p>
+    <w:p>
+      <w:pPr>
+        <w:pStyle w:val="Paragraphedeliste"/>
+        <w:numPr>
+          <w:ilvl w:val="0"/>
+          <w:numId w:val="1"/>
+        </w:numPr>
+        <w:rPr>
+          <w:rFonts w:ascii="Verdana" w:hAnsi="Verdana"/>
+          <w:sz w:val="24"/>
+          <w:szCs w:val="24"/>
+        </w:rPr>
+      </w:pPr>
+      <w:r>
+        <w:rPr>
+          <w:rFonts w:ascii="Verdana" w:hAnsi="Verdana"/>
+          <w:sz w:val="24"/>
+          <w:szCs w:val="24"/>
+        </w:rPr>
+        <w:t>Futura-sciences.com</w:t>
+      </w:r>
+    </w:p>
+    <w:p>
+      <w:pPr>
+        <w:ind w:left="360"/>
+        <w:rPr>
+          <w:rFonts w:ascii="Verdana" w:hAnsi="Verdana"/>
+          <w:sz w:val="24"/>
+          <w:szCs w:val="24"/>
+        </w:rPr>
+      </w:pPr>
       <w:bookmarkStart w:id="0" w:name="_GoBack"/>
       <w:bookmarkEnd w:id="0"/>
     </w:p>
@@ -90,74 +291,6 @@
           <w:sz w:val="24"/>
           <w:szCs w:val="24"/>
         </w:rPr>
-        <w:t>Digitalocean.com</w:t>
-      </w:r>
-    </w:p>
-    <w:p>
-      <w:pPr>
-        <w:rPr>
-          <w:rFonts w:ascii="Verdana" w:hAnsi="Verdana"/>
-          <w:sz w:val="24"/>
-          <w:szCs w:val="24"/>
-        </w:rPr>
-      </w:pPr>
-      <w:r>
-        <w:rPr>
-          <w:rFonts w:ascii="Verdana" w:hAnsi="Verdana"/>
-          <w:sz w:val="24"/>
-          <w:szCs w:val="24"/>
-        </w:rPr>
-        <w:t>Commentcamarche.com</w:t>
-      </w:r>
-    </w:p>
-    <w:p>
-      <w:pPr>
-        <w:rPr>
-          <w:rFonts w:ascii="Verdana" w:hAnsi="Verdana"/>
-          <w:sz w:val="24"/>
-          <w:szCs w:val="24"/>
-        </w:rPr>
-      </w:pPr>
-      <w:r>
-        <w:rPr>
-          <w:rFonts w:ascii="Verdana" w:hAnsi="Verdana"/>
-          <w:sz w:val="24"/>
-          <w:szCs w:val="24"/>
-        </w:rPr>
-        <w:t>Jeuxvideo.com</w:t>
-      </w:r>
-    </w:p>
-    <w:p>
-      <w:pPr>
-        <w:rPr>
-          <w:rFonts w:ascii="Verdana" w:hAnsi="Verdana"/>
-          <w:sz w:val="24"/>
-          <w:szCs w:val="24"/>
-        </w:rPr>
-      </w:pPr>
-      <w:r>
-        <w:rPr>
-          <w:rFonts w:ascii="Verdana" w:hAnsi="Verdana"/>
-          <w:sz w:val="24"/>
-          <w:szCs w:val="24"/>
-        </w:rPr>
-        <w:t>Futura-sciences.com</w:t>
-      </w:r>
-    </w:p>
-    <w:p>
-      <w:pPr>
-        <w:rPr>
-          <w:rFonts w:ascii="Verdana" w:hAnsi="Verdana"/>
-          <w:sz w:val="24"/>
-          <w:szCs w:val="24"/>
-        </w:rPr>
-      </w:pPr>
-      <w:r>
-        <w:rPr>
-          <w:rFonts w:ascii="Verdana" w:hAnsi="Verdana"/>
-          <w:sz w:val="24"/>
-          <w:szCs w:val="24"/>
-        </w:rPr>
         <w:t>Lesjeudis.com</w:t>
       </w:r>
     </w:p>
@@ -169,40 +302,63 @@
           <w:szCs w:val="24"/>
         </w:rPr>
       </w:pPr>
-      <w:r>
-        <w:rPr>
-          <w:rFonts w:ascii="Verdana" w:hAnsi="Verdana"/>
-          <w:sz w:val="24"/>
-          <w:szCs w:val="24"/>
-        </w:rPr>
+      <w:proofErr w:type="spellStart"/>
+      <w:r>
+        <w:rPr>
+          <w:rFonts w:ascii="Verdana" w:hAnsi="Verdana"/>
+          <w:sz w:val="24"/>
+          <w:szCs w:val="24"/>
+        </w:rPr>
+        <w:lastRenderedPageBreak/>
         <w:t>Clubic</w:t>
       </w:r>
-    </w:p>
-    <w:p>
-      <w:pPr>
-        <w:rPr>
-          <w:rFonts w:ascii="Verdana" w:hAnsi="Verdana"/>
-          <w:sz w:val="24"/>
-          <w:szCs w:val="24"/>
-        </w:rPr>
-      </w:pPr>
-      <w:r>
-        <w:rPr>
-          <w:rFonts w:ascii="Verdana" w:hAnsi="Verdana"/>
-          <w:sz w:val="24"/>
-          <w:szCs w:val="24"/>
-        </w:rPr>
-        <w:t>Ndfr</w:t>
-      </w:r>
-    </w:p>
-    <w:p>
-      <w:pPr>
-        <w:rPr>
-          <w:rFonts w:ascii="Verdana" w:hAnsi="Verdana"/>
-          <w:sz w:val="24"/>
-          <w:szCs w:val="24"/>
-        </w:rPr>
-      </w:pPr>
+      <w:proofErr w:type="spellEnd"/>
+    </w:p>
+    <w:p>
+      <w:pPr>
+        <w:rPr>
+          <w:rFonts w:ascii="Verdana" w:hAnsi="Verdana"/>
+          <w:sz w:val="24"/>
+          <w:szCs w:val="24"/>
+        </w:rPr>
+      </w:pPr>
+      <w:proofErr w:type="spellStart"/>
+      <w:r>
+        <w:rPr>
+          <w:rFonts w:ascii="Verdana" w:hAnsi="Verdana"/>
+          <w:sz w:val="24"/>
+          <w:szCs w:val="24"/>
+        </w:rPr>
+        <w:t>Javadoc</w:t>
+      </w:r>
+      <w:proofErr w:type="spellEnd"/>
+    </w:p>
+    <w:p>
+      <w:pPr>
+        <w:rPr>
+          <w:rFonts w:ascii="Verdana" w:hAnsi="Verdana"/>
+          <w:sz w:val="24"/>
+          <w:szCs w:val="24"/>
+        </w:rPr>
+      </w:pPr>
+      <w:proofErr w:type="spellStart"/>
+      <w:r>
+        <w:rPr>
+          <w:rFonts w:ascii="Verdana" w:hAnsi="Verdana"/>
+          <w:sz w:val="24"/>
+          <w:szCs w:val="24"/>
+        </w:rPr>
+        <w:t>Php</w:t>
+      </w:r>
+      <w:r>
+        <w:rPr>
+          <w:rFonts w:ascii="Verdana" w:hAnsi="Verdana"/>
+          <w:sz w:val="24"/>
+          <w:szCs w:val="24"/>
+        </w:rPr>
+        <w:t>doc</w:t>
+      </w:r>
+      <w:proofErr w:type="spellEnd"/>
     </w:p>
     <w:sectPr>
       <w:pgSz w:w="11906" w:h="16838"/>

</xml_diff>